<commit_message>
Se completo Home.html en tamaño escritorio
</commit_message>
<xml_diff>
--- a/colores/COLORES.docx
+++ b/colores/COLORES.docx
@@ -27,8 +27,6 @@
           <w:lang w:val="es-ES"/>
         </w:rPr>
       </w:pPr>
-      <w:bookmarkStart w:id="0" w:name="_GoBack"/>
-      <w:bookmarkEnd w:id="0"/>
     </w:p>
     <w:p>
       <w:pPr>
@@ -61,7 +59,33 @@
           <w:szCs w:val="28"/>
           <w:lang w:val="es-ES"/>
         </w:rPr>
-        <w:t>RGB (248, 147, 31)</w:t>
+        <w:t>rgb</w:t>
+      </w:r>
+      <w:r>
+        <w:rPr>
+          <w:sz w:val="28"/>
+          <w:szCs w:val="28"/>
+          <w:lang w:val="es-ES"/>
+        </w:rPr>
+        <w:t xml:space="preserve"> (</w:t>
+      </w:r>
+      <w:bookmarkStart w:id="0" w:name="_GoBack"/>
+      <w:r>
+        <w:rPr>
+          <w:sz w:val="28"/>
+          <w:szCs w:val="28"/>
+          <w:lang w:val="es-ES"/>
+        </w:rPr>
+        <w:t>248, 147, 31</w:t>
+      </w:r>
+      <w:bookmarkEnd w:id="0"/>
+      <w:r>
+        <w:rPr>
+          <w:sz w:val="28"/>
+          <w:szCs w:val="28"/>
+          <w:lang w:val="es-ES"/>
+        </w:rPr>
+        <w:t>)</w:t>
       </w:r>
     </w:p>
     <w:p>
@@ -78,7 +102,15 @@
           <w:szCs w:val="28"/>
           <w:lang w:val="es-ES"/>
         </w:rPr>
-        <w:t>RGB (41, 171, 226)</w:t>
+        <w:t>rgb</w:t>
+      </w:r>
+      <w:r>
+        <w:rPr>
+          <w:sz w:val="28"/>
+          <w:szCs w:val="28"/>
+          <w:lang w:val="es-ES"/>
+        </w:rPr>
+        <w:t xml:space="preserve"> (41, 171, 226)</w:t>
       </w:r>
     </w:p>
     <w:p>

</xml_diff>